<commit_message>
Final version of first algorithm
</commit_message>
<xml_diff>
--- a/report/report.docx
+++ b/report/report.docx
@@ -551,7 +551,7 @@
                     <v:group id="Group 364" o:spid="_x0000_s1028" style="position:absolute;left:7344;width:4896;height:15840" coordorigin="7560" coordsize="4700,15840" o:gfxdata="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">
                       <v:rect id="Rectangle 365" o:spid="_x0000_s1029" style="position:absolute;left:7755;width:4505;height:15840;visibility:visible;mso-wrap-style:square;v-text-anchor:top" o:gfxdata="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" fillcolor="#b5ae53 [3206]" stroked="f" strokecolor="#d8d8d8"/>
                       <v:rect id="Rectangle 366" o:spid="_x0000_s1030" alt="Light vertical" style="position:absolute;left:7560;top:8;width:195;height:15825;visibility:visible;mso-wrap-style:square;v-text-anchor:middle" o:gfxdata="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" fillcolor="#b5ae53 [3206]" stroked="f" strokecolor="white" strokeweight="1pt">
-                        <v:fill r:id="rId9" o:title="" opacity="52428f" color2="white [3212]" o:opacity2="52428f" type="pattern"/>
+                        <v:fill r:id="rId10" o:title="" opacity="52428f" color2="white [3212]" o:opacity2="52428f" type="pattern"/>
                         <v:shadow color="#d8d8d8" offset="3pt,3pt"/>
                       </v:rect>
                     </v:group>
@@ -732,7 +732,7 @@
                         </pic:cNvPicPr>
                       </pic:nvPicPr>
                       <pic:blipFill>
-                        <a:blip r:embed="rId10">
+                        <a:blip r:embed="rId11">
                           <a:extLst>
                             <a:ext uri="{28A0092B-C50C-407E-A947-70E740481C1C}">
                               <a14:useLocalDpi xmlns:a14="http://schemas.microsoft.com/office/drawing/2010/main" val="0"/>
@@ -1447,8 +1447,6 @@
       <w:r>
         <w:t xml:space="preserve">consiste em </w:t>
       </w:r>
-      <w:bookmarkStart w:id="2" w:name="_GoBack"/>
-      <w:bookmarkEnd w:id="2"/>
       <w:r>
         <w:t>efectuar duas passagens na imagem, detectando as áreas não conexas de cada imagem atribuindo-lhe uma marca diferente.</w:t>
       </w:r>
@@ -1457,11 +1455,11 @@
       <w:pPr>
         <w:pStyle w:val="Cabealho2"/>
       </w:pPr>
-      <w:bookmarkStart w:id="3" w:name="_Toc283272597"/>
+      <w:bookmarkStart w:id="2" w:name="_Toc283272597"/>
       <w:r>
         <w:t>Primeira passagem</w:t>
       </w:r>
-      <w:bookmarkEnd w:id="3"/>
+      <w:bookmarkEnd w:id="2"/>
     </w:p>
     <w:p>
       <w:r>
@@ -1543,7 +1541,7 @@
                     </pic:cNvPicPr>
                   </pic:nvPicPr>
                   <pic:blipFill>
-                    <a:blip r:embed="rId11">
+                    <a:blip r:embed="rId12">
                       <a:extLst>
                         <a:ext uri="{28A0092B-C50C-407E-A947-70E740481C1C}">
                           <a14:useLocalDpi xmlns:a14="http://schemas.microsoft.com/office/drawing/2010/main" val="0"/>
@@ -1583,27 +1581,14 @@
       <w:r>
         <w:t xml:space="preserve">Ilustração </w:t>
       </w:r>
-      <w:r>
-        <w:fldChar w:fldCharType="begin"/>
-      </w:r>
-      <w:r>
-        <w:instrText xml:space="preserve"> SEQ Ilustração \* ARABIC </w:instrText>
-      </w:r>
-      <w:r>
-        <w:fldChar w:fldCharType="separate"/>
-      </w:r>
-      <w:r>
-        <w:rPr>
-          <w:noProof/>
-        </w:rPr>
-        <w:t>1</w:t>
-      </w:r>
-      <w:r>
-        <w:rPr>
-          <w:noProof/>
-        </w:rPr>
-        <w:fldChar w:fldCharType="end"/>
-      </w:r>
+      <w:fldSimple w:instr=" SEQ Ilustração \* ARABIC ">
+        <w:r>
+          <w:rPr>
+            <w:noProof/>
+          </w:rPr>
+          <w:t>1</w:t>
+        </w:r>
+      </w:fldSimple>
       <w:r>
         <w:t xml:space="preserve"> - Vizinhos</w:t>
       </w:r>
@@ -1696,11 +1681,11 @@
       <w:pPr>
         <w:pStyle w:val="Cabealho2"/>
       </w:pPr>
-      <w:bookmarkStart w:id="4" w:name="_Toc283272598"/>
+      <w:bookmarkStart w:id="3" w:name="_Toc283272598"/>
       <w:r>
         <w:t>Segunda Passagem</w:t>
       </w:r>
-      <w:bookmarkEnd w:id="4"/>
+      <w:bookmarkEnd w:id="3"/>
     </w:p>
     <w:p>
       <w:r>
@@ -1865,70 +1850,6 @@
                       <pic:pic xmlns:pic="http://schemas.openxmlformats.org/drawingml/2006/picture">
                         <pic:nvPicPr>
                           <pic:cNvPr id="0" name="Picture 1"/>
-                          <pic:cNvPicPr>
-                            <a:picLocks noChangeAspect="1" noChangeArrowheads="1"/>
-                          </pic:cNvPicPr>
-                        </pic:nvPicPr>
-                        <pic:blipFill>
-                          <a:blip r:embed="rId12">
-                            <a:extLst>
-                              <a:ext uri="{28A0092B-C50C-407E-A947-70E740481C1C}">
-                                <a14:useLocalDpi xmlns:a14="http://schemas.microsoft.com/office/drawing/2010/main" val="0"/>
-                              </a:ext>
-                            </a:extLst>
-                          </a:blip>
-                          <a:srcRect/>
-                          <a:stretch>
-                            <a:fillRect/>
-                          </a:stretch>
-                        </pic:blipFill>
-                        <pic:spPr bwMode="auto">
-                          <a:xfrm>
-                            <a:off x="0" y="0"/>
-                            <a:ext cx="1800000" cy="1800000"/>
-                          </a:xfrm>
-                          <a:prstGeom prst="rect">
-                            <a:avLst/>
-                          </a:prstGeom>
-                          <a:noFill/>
-                          <a:ln>
-                            <a:noFill/>
-                          </a:ln>
-                        </pic:spPr>
-                      </pic:pic>
-                    </a:graphicData>
-                  </a:graphic>
-                </wp:inline>
-              </w:drawing>
-            </w:r>
-          </w:p>
-        </w:tc>
-        <w:tc>
-          <w:tcPr>
-            <w:tcW w:w="4322" w:type="dxa"/>
-          </w:tcPr>
-          <w:p>
-            <w:pPr>
-              <w:jc w:val="center"/>
-            </w:pPr>
-            <w:r>
-              <w:rPr>
-                <w:noProof/>
-                <w:lang w:eastAsia="pt-PT"/>
-              </w:rPr>
-              <w:drawing>
-                <wp:inline distT="0" distB="0" distL="0" distR="0" wp14:anchorId="6438127A" wp14:editId="5629B9B8">
-                  <wp:extent cx="1800000" cy="1800000"/>
-                  <wp:effectExtent l="0" t="0" r="0" b="0"/>
-                  <wp:docPr id="3" name="Imagem 3"/>
-                  <wp:cNvGraphicFramePr>
-                    <a:graphicFrameLocks xmlns:a="http://schemas.openxmlformats.org/drawingml/2006/main" noChangeAspect="1"/>
-                  </wp:cNvGraphicFramePr>
-                  <a:graphic xmlns:a="http://schemas.openxmlformats.org/drawingml/2006/main">
-                    <a:graphicData uri="http://schemas.openxmlformats.org/drawingml/2006/picture">
-                      <pic:pic xmlns:pic="http://schemas.openxmlformats.org/drawingml/2006/picture">
-                        <pic:nvPicPr>
-                          <pic:cNvPr id="0" name="Picture 2"/>
                           <pic:cNvPicPr>
                             <a:picLocks noChangeAspect="1" noChangeArrowheads="1"/>
                           </pic:cNvPicPr>
@@ -1967,6 +1888,70 @@
             </w:r>
           </w:p>
         </w:tc>
+        <w:tc>
+          <w:tcPr>
+            <w:tcW w:w="4322" w:type="dxa"/>
+          </w:tcPr>
+          <w:p>
+            <w:pPr>
+              <w:jc w:val="center"/>
+            </w:pPr>
+            <w:r>
+              <w:rPr>
+                <w:noProof/>
+                <w:lang w:eastAsia="pt-PT"/>
+              </w:rPr>
+              <w:drawing>
+                <wp:inline distT="0" distB="0" distL="0" distR="0" wp14:anchorId="6438127A" wp14:editId="5629B9B8">
+                  <wp:extent cx="1800000" cy="1800000"/>
+                  <wp:effectExtent l="0" t="0" r="0" b="0"/>
+                  <wp:docPr id="3" name="Imagem 3"/>
+                  <wp:cNvGraphicFramePr>
+                    <a:graphicFrameLocks xmlns:a="http://schemas.openxmlformats.org/drawingml/2006/main" noChangeAspect="1"/>
+                  </wp:cNvGraphicFramePr>
+                  <a:graphic xmlns:a="http://schemas.openxmlformats.org/drawingml/2006/main">
+                    <a:graphicData uri="http://schemas.openxmlformats.org/drawingml/2006/picture">
+                      <pic:pic xmlns:pic="http://schemas.openxmlformats.org/drawingml/2006/picture">
+                        <pic:nvPicPr>
+                          <pic:cNvPr id="0" name="Picture 2"/>
+                          <pic:cNvPicPr>
+                            <a:picLocks noChangeAspect="1" noChangeArrowheads="1"/>
+                          </pic:cNvPicPr>
+                        </pic:nvPicPr>
+                        <pic:blipFill>
+                          <a:blip r:embed="rId14">
+                            <a:extLst>
+                              <a:ext uri="{28A0092B-C50C-407E-A947-70E740481C1C}">
+                                <a14:useLocalDpi xmlns:a14="http://schemas.microsoft.com/office/drawing/2010/main" val="0"/>
+                              </a:ext>
+                            </a:extLst>
+                          </a:blip>
+                          <a:srcRect/>
+                          <a:stretch>
+                            <a:fillRect/>
+                          </a:stretch>
+                        </pic:blipFill>
+                        <pic:spPr bwMode="auto">
+                          <a:xfrm>
+                            <a:off x="0" y="0"/>
+                            <a:ext cx="1800000" cy="1800000"/>
+                          </a:xfrm>
+                          <a:prstGeom prst="rect">
+                            <a:avLst/>
+                          </a:prstGeom>
+                          <a:noFill/>
+                          <a:ln>
+                            <a:noFill/>
+                          </a:ln>
+                        </pic:spPr>
+                      </pic:pic>
+                    </a:graphicData>
+                  </a:graphic>
+                </wp:inline>
+              </w:drawing>
+            </w:r>
+          </w:p>
+        </w:tc>
       </w:tr>
     </w:tbl>
     <w:p>
@@ -1977,14 +1962,27 @@
       <w:r>
         <w:t xml:space="preserve">Ilustração </w:t>
       </w:r>
-      <w:fldSimple w:instr=" SEQ Ilustração \* ARABIC ">
-        <w:r>
-          <w:rPr>
-            <w:noProof/>
-          </w:rPr>
-          <w:t>2</w:t>
-        </w:r>
-      </w:fldSimple>
+      <w:r>
+        <w:fldChar w:fldCharType="begin"/>
+      </w:r>
+      <w:r>
+        <w:instrText xml:space="preserve"> SEQ Ilustração \* ARABIC </w:instrText>
+      </w:r>
+      <w:r>
+        <w:fldChar w:fldCharType="separate"/>
+      </w:r>
+      <w:r>
+        <w:rPr>
+          <w:noProof/>
+        </w:rPr>
+        <w:t>2</w:t>
+      </w:r>
+      <w:r>
+        <w:rPr>
+          <w:noProof/>
+        </w:rPr>
+        <w:fldChar w:fldCharType="end"/>
+      </w:r>
       <w:r>
         <w:t xml:space="preserve"> - Exemplo da segunda passagem</w:t>
       </w:r>
@@ -2006,12 +2004,12 @@
       <w:pPr>
         <w:pStyle w:val="Cabealho1"/>
       </w:pPr>
-      <w:bookmarkStart w:id="5" w:name="_Toc283272599"/>
+      <w:bookmarkStart w:id="4" w:name="_Toc283272599"/>
       <w:r>
         <w:lastRenderedPageBreak/>
         <w:t>Melhoramentos ao Algoritmo Original</w:t>
       </w:r>
-      <w:bookmarkEnd w:id="5"/>
+      <w:bookmarkEnd w:id="4"/>
     </w:p>
     <w:p>
       <w:pPr>
@@ -2039,22 +2037,178 @@
       <w:pPr>
         <w:pStyle w:val="Cabealho1"/>
       </w:pPr>
-      <w:bookmarkStart w:id="6" w:name="_Toc283272600"/>
+      <w:bookmarkStart w:id="5" w:name="_Toc283272600"/>
       <w:r>
         <w:lastRenderedPageBreak/>
         <w:t>Resultados Obtidos</w:t>
       </w:r>
+      <w:bookmarkEnd w:id="5"/>
+    </w:p>
+    <w:p>
+      <w:r>
+        <w:t xml:space="preserve">Para cada experiencia foram utilizadas imagens com diferentes padrões e tamanhos, sendo que foram realizados 100 testes sobre as mesmas, por forma a garantir resultados </w:t>
+      </w:r>
+      <w:r>
+        <w:t xml:space="preserve">credíveis, tendo em conta que os vários testes podem ter variações de desempenho </w:t>
+      </w:r>
+      <w:r>
+        <w:t xml:space="preserve">na máquina, </w:t>
+      </w:r>
+      <w:r>
+        <w:t>causadas por alterações nas solicitações efectuadas ao processador por outros programas ao mesmo tempo que os testes realizados estão a decorrer.</w:t>
+      </w:r>
+    </w:p>
+    <w:p>
+      <w:pPr>
+        <w:jc w:val="left"/>
+      </w:pPr>
+      <w:r>
+        <w:br w:type="page"/>
+      </w:r>
+    </w:p>
+    <w:p>
+      <w:pPr>
+        <w:pStyle w:val="Cabealho1"/>
+      </w:pPr>
+      <w:r>
+        <w:lastRenderedPageBreak/>
+        <w:t>Conclusões</w:t>
+      </w:r>
+    </w:p>
+    <w:p>
+      <w:pPr>
+        <w:jc w:val="left"/>
+      </w:pPr>
+      <w:r>
+        <w:br w:type="page"/>
+      </w:r>
+    </w:p>
+    <w:p>
+      <w:pPr>
+        <w:pStyle w:val="Cabealho1"/>
+      </w:pPr>
+      <w:r>
+        <w:lastRenderedPageBreak/>
+        <w:t>Bibliografia</w:t>
+      </w:r>
+    </w:p>
+    <w:p/>
+    <w:p>
+      <w:pPr>
+        <w:pStyle w:val="PargrafodaLista"/>
+        <w:numPr>
+          <w:ilvl w:val="0"/>
+          <w:numId w:val="1"/>
+        </w:numPr>
+        <w:jc w:val="left"/>
+      </w:pPr>
+      <w:proofErr w:type="spellStart"/>
+      <w:r>
+        <w:t>Connected</w:t>
+      </w:r>
+      <w:proofErr w:type="spellEnd"/>
+      <w:r>
+        <w:t xml:space="preserve"> </w:t>
+      </w:r>
+      <w:proofErr w:type="spellStart"/>
+      <w:r>
+        <w:t>Components</w:t>
+      </w:r>
+      <w:proofErr w:type="spellEnd"/>
+      <w:r>
+        <w:t xml:space="preserve"> </w:t>
+      </w:r>
+      <w:proofErr w:type="spellStart"/>
+      <w:r>
+        <w:t>Labeling</w:t>
+      </w:r>
+      <w:proofErr w:type="spellEnd"/>
+      <w:r>
+        <w:t xml:space="preserve">, </w:t>
+      </w:r>
+      <w:proofErr w:type="spellStart"/>
+      <w:r>
+        <w:t>Wikipédia</w:t>
+      </w:r>
+      <w:proofErr w:type="spellEnd"/>
+      <w:r>
+        <w:t xml:space="preserve">, Janeiro de 2011, </w:t>
+      </w:r>
+      <w:hyperlink r:id="rId15" w:history="1">
+        <w:r>
+          <w:rPr>
+            <w:rStyle w:val="Hiperligao"/>
+          </w:rPr>
+          <w:t>http://en.wikipedia.org/wiki/Connected_component_labeling</w:t>
+        </w:r>
+      </w:hyperlink>
+    </w:p>
+    <w:p>
+      <w:pPr>
+        <w:pStyle w:val="PargrafodaLista"/>
+        <w:numPr>
+          <w:ilvl w:val="0"/>
+          <w:numId w:val="1"/>
+        </w:numPr>
+        <w:jc w:val="left"/>
+        <w:rPr>
+          <w:lang w:val="en-US"/>
+        </w:rPr>
+      </w:pPr>
+      <w:proofErr w:type="spellStart"/>
+      <w:r>
+        <w:rPr>
+          <w:lang w:val="en-US"/>
+        </w:rPr>
+        <w:t>Cormen</w:t>
+      </w:r>
+      <w:proofErr w:type="spellEnd"/>
+      <w:r>
+        <w:rPr>
+          <w:lang w:val="en-US"/>
+        </w:rPr>
+        <w:t xml:space="preserve">, Thomas H. et al. </w:t>
+      </w:r>
+      <w:proofErr w:type="spellStart"/>
+      <w:r>
+        <w:rPr>
+          <w:lang w:val="en-US"/>
+        </w:rPr>
+        <w:t>Itroduction</w:t>
+      </w:r>
+      <w:proofErr w:type="spellEnd"/>
+      <w:r>
+        <w:rPr>
+          <w:lang w:val="en-US"/>
+        </w:rPr>
+        <w:t xml:space="preserve"> to Algorithms. USA: McGraw-Hill, 2002</w:t>
+      </w:r>
+      <w:r>
+        <w:rPr>
+          <w:lang w:val="en-US"/>
+        </w:rPr>
+        <w:t xml:space="preserve">, </w:t>
+      </w:r>
+      <w:proofErr w:type="spellStart"/>
+      <w:r>
+        <w:rPr>
+          <w:lang w:val="en-US"/>
+        </w:rPr>
+        <w:t>página</w:t>
+      </w:r>
+      <w:proofErr w:type="spellEnd"/>
+      <w:r>
+        <w:rPr>
+          <w:lang w:val="en-US"/>
+        </w:rPr>
+        <w:t xml:space="preserve"> 508</w:t>
+      </w:r>
+      <w:bookmarkStart w:id="6" w:name="_GoBack"/>
       <w:bookmarkEnd w:id="6"/>
     </w:p>
-    <w:p>
-      <w:r>
-        <w:t>Para cada experiencia foram utilizadas para imagens com diferentes padrões e tamanhos, sendo que foram realizados 100 testes sobre as mesmas, por forma a garantir resultados credíveis.</w:t>
-      </w:r>
-    </w:p>
-    <w:p/>
     <w:sectPr>
-      <w:footerReference w:type="default" r:id="rId14"/>
-      <w:footerReference w:type="first" r:id="rId15"/>
+      <w:footerReference w:type="default" r:id="rId16"/>
+      <w:footerReference w:type="first" r:id="rId17"/>
       <w:pgSz w:w="11906" w:h="16838"/>
       <w:pgMar w:top="1417" w:right="1701" w:bottom="1417" w:left="1701" w:header="708" w:footer="708" w:gutter="0"/>
       <w:pgNumType w:start="3"/>
@@ -2099,6 +2253,7 @@
     <w:r>
       <w:rPr>
         <w:noProof/>
+        <w:lang w:eastAsia="pt-PT"/>
       </w:rPr>
       <mc:AlternateContent>
         <mc:Choice Requires="wps">
@@ -2172,7 +2327,7 @@
                             <w:rPr>
                               <w:noProof/>
                             </w:rPr>
-                            <w:t>4</w:t>
+                            <w:t>9</w:t>
                           </w:r>
                           <w:r>
                             <w:fldChar w:fldCharType="end"/>
@@ -2217,7 +2372,7 @@
                       <w:rPr>
                         <w:noProof/>
                       </w:rPr>
-                      <w:t>4</w:t>
+                      <w:t>9</w:t>
                     </w:r>
                     <w:r>
                       <w:fldChar w:fldCharType="end"/>
@@ -2234,6 +2389,7 @@
     <w:r>
       <w:rPr>
         <w:noProof/>
+        <w:lang w:eastAsia="pt-PT"/>
       </w:rPr>
       <mc:AlternateContent>
         <mc:Choice Requires="wpg">
@@ -2442,6 +2598,100 @@
     </w:p>
   </w:footnote>
 </w:footnotes>
+</file>
+
+<file path=word/numbering.xml><?xml version="1.0" encoding="utf-8"?>
+<w:numbering xmlns:wpc="http://schemas.microsoft.com/office/word/2010/wordprocessingCanvas" xmlns:mc="http://schemas.openxmlformats.org/markup-compatibility/2006" xmlns:o="urn:schemas-microsoft-com:office:office" xmlns:r="http://schemas.openxmlformats.org/officeDocument/2006/relationships" xmlns:m="http://schemas.openxmlformats.org/officeDocument/2006/math" xmlns:v="urn:schemas-microsoft-com:vml" xmlns:wp14="http://schemas.microsoft.com/office/word/2010/wordprocessingDrawing" xmlns:wp="http://schemas.openxmlformats.org/drawingml/2006/wordprocessingDrawing" xmlns:w10="urn:schemas-microsoft-com:office:word" xmlns:w="http://schemas.openxmlformats.org/wordprocessingml/2006/main" xmlns:w14="http://schemas.microsoft.com/office/word/2010/wordml" xmlns:wpg="http://schemas.microsoft.com/office/word/2010/wordprocessingGroup" xmlns:wpi="http://schemas.microsoft.com/office/word/2010/wordprocessingInk" xmlns:wne="http://schemas.microsoft.com/office/word/2006/wordml" xmlns:wps="http://schemas.microsoft.com/office/word/2010/wordprocessingShape" mc:Ignorable="w14 wp14">
+  <w:abstractNum w:abstractNumId="0">
+    <w:nsid w:val="69C7521E"/>
+    <w:multiLevelType w:val="hybridMultilevel"/>
+    <w:tmpl w:val="38C07842"/>
+    <w:lvl w:ilvl="0" w:tplc="0816000F">
+      <w:start w:val="1"/>
+      <w:numFmt w:val="decimal"/>
+      <w:lvlText w:val="%1."/>
+      <w:lvlJc w:val="left"/>
+      <w:pPr>
+        <w:ind w:left="720" w:hanging="360"/>
+      </w:pPr>
+    </w:lvl>
+    <w:lvl w:ilvl="1" w:tplc="08160019">
+      <w:start w:val="1"/>
+      <w:numFmt w:val="lowerLetter"/>
+      <w:lvlText w:val="%2."/>
+      <w:lvlJc w:val="left"/>
+      <w:pPr>
+        <w:ind w:left="1440" w:hanging="360"/>
+      </w:pPr>
+    </w:lvl>
+    <w:lvl w:ilvl="2" w:tplc="0816001B" w:tentative="1">
+      <w:start w:val="1"/>
+      <w:numFmt w:val="lowerRoman"/>
+      <w:lvlText w:val="%3."/>
+      <w:lvlJc w:val="right"/>
+      <w:pPr>
+        <w:ind w:left="2160" w:hanging="180"/>
+      </w:pPr>
+    </w:lvl>
+    <w:lvl w:ilvl="3" w:tplc="0816000F" w:tentative="1">
+      <w:start w:val="1"/>
+      <w:numFmt w:val="decimal"/>
+      <w:lvlText w:val="%4."/>
+      <w:lvlJc w:val="left"/>
+      <w:pPr>
+        <w:ind w:left="2880" w:hanging="360"/>
+      </w:pPr>
+    </w:lvl>
+    <w:lvl w:ilvl="4" w:tplc="08160019" w:tentative="1">
+      <w:start w:val="1"/>
+      <w:numFmt w:val="lowerLetter"/>
+      <w:lvlText w:val="%5."/>
+      <w:lvlJc w:val="left"/>
+      <w:pPr>
+        <w:ind w:left="3600" w:hanging="360"/>
+      </w:pPr>
+    </w:lvl>
+    <w:lvl w:ilvl="5" w:tplc="0816001B" w:tentative="1">
+      <w:start w:val="1"/>
+      <w:numFmt w:val="lowerRoman"/>
+      <w:lvlText w:val="%6."/>
+      <w:lvlJc w:val="right"/>
+      <w:pPr>
+        <w:ind w:left="4320" w:hanging="180"/>
+      </w:pPr>
+    </w:lvl>
+    <w:lvl w:ilvl="6" w:tplc="0816000F" w:tentative="1">
+      <w:start w:val="1"/>
+      <w:numFmt w:val="decimal"/>
+      <w:lvlText w:val="%7."/>
+      <w:lvlJc w:val="left"/>
+      <w:pPr>
+        <w:ind w:left="5040" w:hanging="360"/>
+      </w:pPr>
+    </w:lvl>
+    <w:lvl w:ilvl="7" w:tplc="08160019" w:tentative="1">
+      <w:start w:val="1"/>
+      <w:numFmt w:val="lowerLetter"/>
+      <w:lvlText w:val="%8."/>
+      <w:lvlJc w:val="left"/>
+      <w:pPr>
+        <w:ind w:left="5760" w:hanging="360"/>
+      </w:pPr>
+    </w:lvl>
+    <w:lvl w:ilvl="8" w:tplc="0816001B" w:tentative="1">
+      <w:start w:val="1"/>
+      <w:numFmt w:val="lowerRoman"/>
+      <w:lvlText w:val="%9."/>
+      <w:lvlJc w:val="right"/>
+      <w:pPr>
+        <w:ind w:left="6480" w:hanging="180"/>
+      </w:pPr>
+    </w:lvl>
+  </w:abstractNum>
+  <w:num w:numId="1">
+    <w:abstractNumId w:val="0"/>
+  </w:num>
+</w:numbering>
 </file>
 
 <file path=word/styles.xml><?xml version="1.0" encoding="utf-8"?>
@@ -4679,7 +4929,7 @@
 </file>
 
 <file path=customXml/itemProps2.xml><?xml version="1.0" encoding="utf-8"?>
-<ds:datastoreItem xmlns:ds="http://schemas.openxmlformats.org/officeDocument/2006/customXml" ds:itemID="{FF3D298E-9A51-4C59-A051-D15DA988B70E}">
+<ds:datastoreItem xmlns:ds="http://schemas.openxmlformats.org/officeDocument/2006/customXml" ds:itemID="{6609B8FE-84D0-4CBB-A194-1E71C80B0D52}">
   <ds:schemaRefs>
     <ds:schemaRef ds:uri="http://schemas.openxmlformats.org/officeDocument/2006/bibliography"/>
   </ds:schemaRefs>

</xml_diff>